<commit_message>
Team journal document updated
</commit_message>
<xml_diff>
--- a/misc/WeeklySubmissions/week7/ProjectTeam8_Week7.docx
+++ b/misc/WeeklySubmissions/week7/ProjectTeam8_Week7.docx
@@ -134,7 +134,7 @@
               </wp:anchor>
             </w:drawing>
           </mc:Choice>
-          <mc:Fallback xmlns:cx="http://schemas.microsoft.com/office/drawing/2014/chartex" xmlns:cx1="http://schemas.microsoft.com/office/drawing/2015/9/8/chartex" xmlns:cx2="http://schemas.microsoft.com/office/drawing/2015/10/21/chartex" xmlns:w16se="http://schemas.microsoft.com/office/word/2015/wordml/symex">
+          <mc:Fallback xmlns:w16se="http://schemas.microsoft.com/office/word/2015/wordml/symex" xmlns:cx2="http://schemas.microsoft.com/office/drawing/2015/10/21/chartex" xmlns:cx1="http://schemas.microsoft.com/office/drawing/2015/9/8/chartex" xmlns:cx="http://schemas.microsoft.com/office/drawing/2014/chartex">
             <w:pict>
               <v:shape w14:anchorId="347E3AAF" id="Freeform 4" o:spid="_x0000_s1026" style="position:absolute;margin-left:27.5pt;margin-top:36pt;width:17.55pt;height:691.45pt;z-index:251661312;visibility:visible;mso-wrap-style:square;mso-width-percent:0;mso-height-percent:0;mso-wrap-distance-left:9pt;mso-wrap-distance-top:0;mso-wrap-distance-right:9pt;mso-wrap-distance-bottom:0;mso-position-horizontal:absolute;mso-position-horizontal-relative:page;mso-position-vertical:absolute;mso-position-vertical-relative:page;mso-width-percent:0;mso-height-percent:0;mso-width-relative:page;mso-height-relative:page;v-text-anchor:top" coordsize="351,13829" o:gfxdata="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" o:allowincell="f" path="m,l350,r,13828l,13828,,xe" fillcolor="#ed7d31" stroked="f">
                 <v:path arrowok="t" o:connecttype="custom" o:connectlocs="0,0;222250,0;222250,8780780;0,8780780;0,0" o:connectangles="0,0,0,0,0"/>
@@ -858,7 +858,7 @@
               </wp:anchor>
             </w:drawing>
           </mc:Choice>
-          <mc:Fallback xmlns:cx="http://schemas.microsoft.com/office/drawing/2014/chartex" xmlns:cx1="http://schemas.microsoft.com/office/drawing/2015/9/8/chartex" xmlns:cx2="http://schemas.microsoft.com/office/drawing/2015/10/21/chartex" xmlns:w16se="http://schemas.microsoft.com/office/word/2015/wordml/symex">
+          <mc:Fallback xmlns:w16se="http://schemas.microsoft.com/office/word/2015/wordml/symex" xmlns:cx2="http://schemas.microsoft.com/office/drawing/2015/10/21/chartex" xmlns:cx1="http://schemas.microsoft.com/office/drawing/2015/9/8/chartex" xmlns:cx="http://schemas.microsoft.com/office/drawing/2014/chartex">
             <w:pict>
               <v:shape w14:anchorId="1F5A067E" id="Freeform 1" o:spid="_x0000_s1026" style="position:absolute;margin-left:27.5pt;margin-top:18.8pt;width:17.55pt;height:18pt;z-index:251660288;visibility:visible;mso-wrap-style:square;mso-width-percent:0;mso-height-percent:0;mso-wrap-distance-left:0;mso-wrap-distance-top:0;mso-wrap-distance-right:0;mso-wrap-distance-bottom:0;mso-position-horizontal:absolute;mso-position-horizontal-relative:page;mso-position-vertical:absolute;mso-position-vertical-relative:text;mso-width-percent:0;mso-height-percent:0;mso-width-relative:page;mso-height-relative:page;v-text-anchor:top" coordsize="351,360" o:gfxdata="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" o:allowincell="f" path="m,l350,r,359l,359,,xe" fillcolor="#5b9bd5" stroked="f">
                 <v:path arrowok="t" o:connecttype="custom" o:connectlocs="0,0;222250,0;222250,227965;0,227965;0,0" o:connectangles="0,0,0,0,0"/>
@@ -1610,16 +1610,7 @@
             <w:color w:val="1155CC"/>
             <w:u w:val="single"/>
           </w:rPr>
-          <w:t>https://github.com/cmpe202-te</w:t>
-        </w:r>
-        <w:bookmarkStart w:id="0" w:name="_GoBack"/>
-        <w:bookmarkEnd w:id="0"/>
-        <w:r>
-          <w:rPr>
-            <w:color w:val="1155CC"/>
-            <w:u w:val="single"/>
-          </w:rPr>
-          <w:t>am8/courseproject</w:t>
+          <w:t>https://github.com/cmpe202-team8/courseproject</w:t>
         </w:r>
       </w:hyperlink>
     </w:p>
@@ -1813,23 +1804,7 @@
             <w:b/>
             <w:bCs/>
           </w:rPr>
-          <w:t>https://docs.google.com/spreadsheets/d/1h</w:t>
-        </w:r>
-        <w:r>
-          <w:rPr>
-            <w:rStyle w:val="Hyperlink"/>
-            <w:b/>
-            <w:bCs/>
-          </w:rPr>
-          <w:t>W</w:t>
-        </w:r>
-        <w:r>
-          <w:rPr>
-            <w:rStyle w:val="Hyperlink"/>
-            <w:b/>
-            <w:bCs/>
-          </w:rPr>
-          <w:t xml:space="preserve">OQLq6E-2FrsQg6gd6JcvweN0vdCQ-lkXzAxPu0m7w/edit - </w:t>
+          <w:t xml:space="preserve">https://docs.google.com/spreadsheets/d/1hWOQLq6E-2FrsQg6gd6JcvweN0vdCQ-lkXzAxPu0m7w/edit - </w:t>
         </w:r>
         <w:proofErr w:type="spellStart"/>
         <w:r>
@@ -2230,7 +2205,7 @@
           <w:color w:val="000000" w:themeColor="text1"/>
           <w:u w:val="none"/>
         </w:rPr>
-        <w:t>4</w:t>
+        <w:t>5</w:t>
       </w:r>
       <w:r>
         <w:rPr>
@@ -2498,7 +2473,7 @@
           <w:color w:val="000000" w:themeColor="text1"/>
           <w:u w:val="none"/>
         </w:rPr>
-        <w:t>5</w:t>
+        <w:t>6</w:t>
       </w:r>
       <w:r>
         <w:rPr>
@@ -2632,7 +2607,7 @@
           <w:color w:val="000000" w:themeColor="text1"/>
           <w:u w:val="none"/>
         </w:rPr>
-        <w:t>5</w:t>
+        <w:t>7</w:t>
       </w:r>
       <w:r>
         <w:rPr>
@@ -2664,6 +2639,8 @@
         </w:rPr>
         <w:fldChar w:fldCharType="end"/>
       </w:r>
+      <w:bookmarkStart w:id="0" w:name="_GoBack"/>
+      <w:bookmarkEnd w:id="0"/>
     </w:p>
     <w:p>
       <w:pPr>
@@ -3177,6 +3154,57 @@
         <w:t>Core Value: Simplicity</w:t>
       </w:r>
     </w:p>
+    <w:p/>
+    <w:p>
+      <w:r>
+        <w:t xml:space="preserve">We met with the team after our 202 class and discussed on the progress done by other team members. I also got my doubts clarified which I was stuck when implementing the backend code. I continued to work on developing services for Binary Test. </w:t>
+      </w:r>
+    </w:p>
+    <w:p/>
+    <w:p>
+      <w:r>
+        <w:t>1. Creating a collection with questions for quiz for a particular difficulty level.</w:t>
+      </w:r>
+    </w:p>
+    <w:p>
+      <w:r>
+        <w:t xml:space="preserve">2. Fetching the questions of a particular difficulty like medium from database and presenting it to user in Binary Test. </w:t>
+      </w:r>
+    </w:p>
+    <w:p>
+      <w:r>
+        <w:t xml:space="preserve">3. Also, capturing the response from user and saving value in database. </w:t>
+      </w:r>
+    </w:p>
+    <w:p>
+      <w:r>
+        <w:t xml:space="preserve">4. Once the all the responses for a test/quiz is captured, the users score is calculated based on correct responses. </w:t>
+      </w:r>
+    </w:p>
+    <w:p>
+      <w:r>
+        <w:t xml:space="preserve">5. After calculating the score, rank is calculated and if his scores </w:t>
+      </w:r>
+      <w:r>
+        <w:t>fall</w:t>
+      </w:r>
+      <w:r>
+        <w:t xml:space="preserve"> in best 10 scores, his score and username is displayed on Score board.</w:t>
+      </w:r>
+    </w:p>
+    <w:p/>
+    <w:p>
+      <w:r>
+        <w:t xml:space="preserve">Other team members are working on integration of UI and backend code, we have also started working on Documentation like Sequence diagram, since we have almost completed the backend code. </w:t>
+      </w:r>
+    </w:p>
+    <w:p/>
+    <w:p>
+      <w:r>
+        <w:t>I believe that we are on track of the work we anticipated because we stick to the idea of meeting all requirements which is the main idea of XP core value Simplicity – Develop a simple application which meets all the client requirements and then add more advanced functionalities on top of it.</w:t>
+      </w:r>
+    </w:p>
+    <w:p/>
     <w:p>
       <w:pPr>
         <w:pStyle w:val="BodyText"/>
@@ -3274,6 +3302,311 @@
     </w:p>
     <w:p/>
     <w:p>
+      <w:r>
+        <w:t>UPDATES:</w:t>
+      </w:r>
+    </w:p>
+    <w:p>
+      <w:r>
+        <w:t>=======</w:t>
+      </w:r>
+    </w:p>
+    <w:p>
+      <w:r>
+        <w:t xml:space="preserve">This week I have designed a login app that implements the </w:t>
+      </w:r>
+      <w:proofErr w:type="spellStart"/>
+      <w:r>
+        <w:t>bloew</w:t>
+      </w:r>
+      <w:proofErr w:type="spellEnd"/>
+      <w:r>
+        <w:t xml:space="preserve"> modules:</w:t>
+      </w:r>
+    </w:p>
+    <w:p>
+      <w:r>
+        <w:t xml:space="preserve"> - login local</w:t>
+      </w:r>
+    </w:p>
+    <w:p>
+      <w:r>
+        <w:t xml:space="preserve"> - login </w:t>
+      </w:r>
+      <w:proofErr w:type="spellStart"/>
+      <w:r>
+        <w:t>facebook</w:t>
+      </w:r>
+      <w:proofErr w:type="spellEnd"/>
+    </w:p>
+    <w:p>
+      <w:r>
+        <w:t xml:space="preserve"> - login google</w:t>
+      </w:r>
+    </w:p>
+    <w:p>
+      <w:r>
+        <w:t xml:space="preserve"> - session management remote</w:t>
+      </w:r>
+    </w:p>
+    <w:p>
+      <w:r>
+        <w:t xml:space="preserve"> </w:t>
+      </w:r>
+    </w:p>
+    <w:p>
+      <w:r>
+        <w:t xml:space="preserve">These are designed using node.js, passport.js, express.js and </w:t>
+      </w:r>
+      <w:r>
+        <w:t>bootstrap. I</w:t>
+      </w:r>
+      <w:r>
+        <w:t xml:space="preserve"> have created</w:t>
+      </w:r>
+    </w:p>
+    <w:p>
+      <w:r>
+        <w:t xml:space="preserve">a node module called </w:t>
+      </w:r>
+      <w:proofErr w:type="spellStart"/>
+      <w:r>
+        <w:t>gamelogin</w:t>
+      </w:r>
+      <w:proofErr w:type="spellEnd"/>
+      <w:r>
+        <w:t xml:space="preserve"> that will initialize and provide the above mentioned features.</w:t>
+      </w:r>
+    </w:p>
+    <w:p>
+      <w:r>
+        <w:t xml:space="preserve">It has </w:t>
+      </w:r>
+      <w:r>
+        <w:t>dependencies</w:t>
+      </w:r>
+      <w:r>
+        <w:t xml:space="preserve"> on other standard node modules mentioned in the </w:t>
+      </w:r>
+      <w:proofErr w:type="spellStart"/>
+      <w:proofErr w:type="gramStart"/>
+      <w:r>
+        <w:t>package.json</w:t>
+      </w:r>
+      <w:proofErr w:type="spellEnd"/>
+      <w:proofErr w:type="gramEnd"/>
+      <w:r>
+        <w:t>.</w:t>
+      </w:r>
+    </w:p>
+    <w:p>
+      <w:r>
+        <w:lastRenderedPageBreak/>
+        <w:t xml:space="preserve">For local login, the app creates a user collection in the </w:t>
+      </w:r>
+      <w:proofErr w:type="spellStart"/>
+      <w:r>
+        <w:t>mongodb</w:t>
+      </w:r>
+      <w:proofErr w:type="spellEnd"/>
+      <w:r>
+        <w:t xml:space="preserve">, using the mongoose </w:t>
+      </w:r>
+    </w:p>
+    <w:p>
+      <w:r>
+        <w:t xml:space="preserve">client. The register module allows the user to create the credentials. Local login </w:t>
+      </w:r>
+    </w:p>
+    <w:p>
+      <w:r>
+        <w:t>ensures that the user is authenticated as per this database.</w:t>
+      </w:r>
+      <w:r>
+        <w:t xml:space="preserve"> </w:t>
+      </w:r>
+      <w:r>
+        <w:t>For this we used</w:t>
+      </w:r>
+    </w:p>
+    <w:p>
+      <w:r>
+        <w:t>passport-local strategy.</w:t>
+      </w:r>
+    </w:p>
+    <w:p>
+      <w:r>
+        <w:t>For Facebook &amp; Google login I have used passport-</w:t>
+      </w:r>
+      <w:proofErr w:type="spellStart"/>
+      <w:r>
+        <w:t>facebook</w:t>
+      </w:r>
+      <w:proofErr w:type="spellEnd"/>
+      <w:r>
+        <w:t xml:space="preserve"> and passport-google strategy.</w:t>
+      </w:r>
+    </w:p>
+    <w:p>
+      <w:r>
+        <w:t xml:space="preserve">In both the cases I had to create an </w:t>
+      </w:r>
+      <w:proofErr w:type="spellStart"/>
+      <w:r>
+        <w:t>appID</w:t>
+      </w:r>
+      <w:proofErr w:type="spellEnd"/>
+      <w:r>
+        <w:t xml:space="preserve"> in the </w:t>
+      </w:r>
+      <w:proofErr w:type="spellStart"/>
+      <w:r>
+        <w:t>facebook</w:t>
+      </w:r>
+      <w:proofErr w:type="spellEnd"/>
+      <w:r>
+        <w:t xml:space="preserve"> and google. It gave me</w:t>
+      </w:r>
+    </w:p>
+    <w:p>
+      <w:proofErr w:type="spellStart"/>
+      <w:r>
+        <w:t>a</w:t>
+      </w:r>
+      <w:proofErr w:type="spellEnd"/>
+      <w:r>
+        <w:t xml:space="preserve"> authentication ID and key which is used in the login app. This ensures that </w:t>
+      </w:r>
+      <w:proofErr w:type="gramStart"/>
+      <w:r>
+        <w:t>our</w:t>
+      </w:r>
+      <w:proofErr w:type="gramEnd"/>
+    </w:p>
+    <w:p>
+      <w:r>
+        <w:t>login app is allowed to use the Facebook and Google login database.</w:t>
+      </w:r>
+    </w:p>
+    <w:p>
+      <w:r>
+        <w:t>Passport.js helps to maintain the session.</w:t>
+      </w:r>
+    </w:p>
+    <w:p/>
+    <w:p>
+      <w:r>
+        <w:t>XP Value (Feedback):</w:t>
+      </w:r>
+    </w:p>
+    <w:p>
+      <w:r>
+        <w:t>===================</w:t>
+      </w:r>
+    </w:p>
+    <w:p>
+      <w:r>
+        <w:t xml:space="preserve">This week we have setup demonstration of </w:t>
+      </w:r>
+      <w:r>
+        <w:t>individual</w:t>
+      </w:r>
+      <w:r>
+        <w:t xml:space="preserve"> work so far. Everybody was assigned</w:t>
+      </w:r>
+    </w:p>
+    <w:p>
+      <w:r>
+        <w:t xml:space="preserve">some time to demonstrate his/her work along with code walkthrough. Then we brainstormed </w:t>
+      </w:r>
+    </w:p>
+    <w:p>
+      <w:r>
+        <w:t>and provided feedback to the module owners. This not only helped the module owners</w:t>
+      </w:r>
+    </w:p>
+    <w:p>
+      <w:r>
+        <w:t xml:space="preserve">verify the correctness of their work, but also made the team aware of the current health </w:t>
+      </w:r>
+    </w:p>
+    <w:p>
+      <w:r>
+        <w:t>of the project, burning blockers and any redundant work if any. All the team members</w:t>
+      </w:r>
+    </w:p>
+    <w:p>
+      <w:r>
+        <w:t xml:space="preserve">took the </w:t>
+      </w:r>
+      <w:r>
+        <w:t>feedback</w:t>
+      </w:r>
+      <w:r>
+        <w:t xml:space="preserve"> </w:t>
+      </w:r>
+      <w:r>
+        <w:t>constructively. And</w:t>
+      </w:r>
+      <w:r>
+        <w:t xml:space="preserve"> we decided to have one further round of demonstration</w:t>
+      </w:r>
+    </w:p>
+    <w:p>
+      <w:r>
+        <w:t xml:space="preserve">after incorporating the </w:t>
+      </w:r>
+      <w:r>
+        <w:t>changes. One</w:t>
+      </w:r>
+      <w:r>
+        <w:t xml:space="preserve"> of the module owners made the design little complex.</w:t>
+      </w:r>
+    </w:p>
+    <w:p>
+      <w:r>
+        <w:t xml:space="preserve">A demonstration in front of the team and a follow-up demonstration really made the design </w:t>
+      </w:r>
+    </w:p>
+    <w:p>
+      <w:r>
+        <w:t xml:space="preserve">very simple and reduced the complexity. This peer review session increased the overall quality </w:t>
+      </w:r>
+    </w:p>
+    <w:p>
+      <w:r>
+        <w:t xml:space="preserve">of our app and I believe this is an excellent exhibition of the XP Core value feedback. </w:t>
+      </w:r>
+    </w:p>
+    <w:p>
+      <w:r>
+        <w:t>Since we have reached the end phase of the project, we have decided to increase the</w:t>
+      </w:r>
+    </w:p>
+    <w:p>
+      <w:r>
+        <w:t xml:space="preserve">frequency of this demo and peer-review sessions. This will ensure that the module owners are on </w:t>
+      </w:r>
+    </w:p>
+    <w:p>
+      <w:r>
+        <w:t xml:space="preserve">the right track, we meet the deadlines and we deliver and absolutely quality </w:t>
+      </w:r>
+      <w:r>
+        <w:t>product. This</w:t>
+      </w:r>
+      <w:r>
+        <w:t xml:space="preserve"> XP value</w:t>
+      </w:r>
+    </w:p>
+    <w:p>
+      <w:r>
+        <w:t>is now one of the most crucial points at this phase.</w:t>
+      </w:r>
+    </w:p>
+    <w:p/>
+    <w:p/>
+    <w:p>
       <w:pPr>
         <w:pStyle w:val="BodyText"/>
         <w:kinsoku w:val="0"/>
@@ -3367,6 +3700,58 @@
     </w:p>
     <w:p/>
     <w:p>
+      <w:r>
+        <w:t xml:space="preserve">This week we met for integrating things and working on the game. One of the core values of XP is Courage. Every team member has shown extra-ordinary courage while discussing about implementation and their design discussions. This means that they have to stick to their design decisions and at the same time be open to everybody's criticism. Throughout our 7 weeks of project work, everybody maintained their calm and were showing good courage. This week we discussed about how to integrate the models together and integrate the backend. As we are using the angular </w:t>
+      </w:r>
+      <w:proofErr w:type="spellStart"/>
+      <w:r>
+        <w:t>js</w:t>
+      </w:r>
+      <w:proofErr w:type="spellEnd"/>
+      <w:r>
+        <w:t xml:space="preserve"> framework to user the front end with backend a lot of our work was easier. This week we also planned about the design patterns to be implemented in the backend. As </w:t>
+      </w:r>
+      <w:r>
+        <w:lastRenderedPageBreak/>
+        <w:t xml:space="preserve">Professor suggested that every </w:t>
+      </w:r>
+      <w:r>
+        <w:t>member</w:t>
+      </w:r>
+      <w:r>
+        <w:t xml:space="preserve"> of the team must implement a design pattern in the backend.</w:t>
+      </w:r>
+    </w:p>
+    <w:p/>
+    <w:p>
+      <w:r>
+        <w:t xml:space="preserve">Implementing a design pattern in functional language like </w:t>
+      </w:r>
+      <w:r>
+        <w:t>JavaScript</w:t>
+      </w:r>
+      <w:r>
+        <w:t xml:space="preserve"> was difficult. Unlike an object oriented programming language like Java, </w:t>
+      </w:r>
+      <w:r>
+        <w:t>JavaScript</w:t>
+      </w:r>
+      <w:r>
+        <w:t xml:space="preserve"> is difficult to use the concepts of inheritance, polymorphism etc. So we all put our minds together and saw some good examples online as to how to implement these. We got some idea as to how to implement and we increased our understanding by doing a brainstorming discussion. This was fruitful in a certain way. We were not completely clear about it, but knew that by starting the coding work using these patterns we will progress a lot and understand how this is working. In the UI me and Ashna </w:t>
+      </w:r>
+      <w:r>
+        <w:t>discussed</w:t>
+      </w:r>
+      <w:r>
+        <w:t xml:space="preserve"> about how to use observer pattern for implementing multiple event listeners on different UI components. This can be done easier using an observer pattern. The other patterns that we discussed were Factory Pattern, Proxy Pattern and Decorator pattern</w:t>
+      </w:r>
+      <w:r>
+        <w:t>.</w:t>
+      </w:r>
+    </w:p>
+    <w:p/>
+    <w:p/>
+    <w:p>
       <w:pPr>
         <w:pStyle w:val="BodyText"/>
         <w:kinsoku w:val="0"/>
@@ -3457,41 +3842,33 @@
     <w:p/>
     <w:p>
       <w:r>
-        <w:t xml:space="preserve">We made good progress related to API development. The overall development process has been divided page and each person from the backend has taken each of the pages. I am currently working on the Login related API’s. Majority of the functions related to Login includes register, login, session creation, Single sign on. Each of these functions are handled by separate API’s. The major difficulty was faced while creating API for Single Sign on, which is obviously a complex module. There are lot of factors which are taken into consideration while creating SSO, since </w:t>
+        <w:t xml:space="preserve">We made good progress related to API development. The overall development process has been divided page and each person from the backend has taken each of the pages. I am currently working on the Login related API’s. Majority of the functions related to Login includes register, login, session creation, Single sign on. Each of these functions are handled by separate API’s. The major difficulty was faced while creating API for Single Sign on, which is obviously a complex module. There are lot of factors which are taken into consideration while creating SSO, since its more of a third party service. We have signed up with the google developer console to get access for the SSO for Google Account. This will ease out the process of creation of registration, basically the user can skip pass the registration with the use of Single </w:t>
       </w:r>
       <w:proofErr w:type="spellStart"/>
       <w:r>
-        <w:t>its</w:t>
+        <w:t>Signon</w:t>
       </w:r>
       <w:proofErr w:type="spellEnd"/>
       <w:r>
-        <w:t xml:space="preserve"> more of a third party service. We have signed up with the google developer console to get access for the SSO for Google Account. This will ease out the process of creation of registration, basically the user can skip pass the registration with the use of Single </w:t>
+        <w:t>. Hence we choose it to be included in our service list.</w:t>
+      </w:r>
+    </w:p>
+    <w:p/>
+    <w:p>
+      <w:r>
+        <w:t xml:space="preserve">Apartment from SSO, all the login related services are hitting the </w:t>
       </w:r>
       <w:proofErr w:type="spellStart"/>
       <w:r>
-        <w:t>Signon</w:t>
+        <w:t>Mlabs</w:t>
       </w:r>
       <w:proofErr w:type="spellEnd"/>
       <w:r>
-        <w:t>. Hence we choose it to be included in our service list.</w:t>
-      </w:r>
-    </w:p>
-    <w:p/>
-    <w:p>
-      <w:r>
-        <w:t xml:space="preserve">Apartment from SSO, all the login related services are hitting the </w:t>
-      </w:r>
-      <w:proofErr w:type="spellStart"/>
-      <w:r>
-        <w:t>Mlabs</w:t>
-      </w:r>
-      <w:proofErr w:type="spellEnd"/>
-      <w:r>
-        <w:t xml:space="preserve"> service which is hosted at the mongo cloud. This service is highly scalable and elastic so that we can scale it as and when needed. When at some future time when we want the application to be used by lot of users, we should not restrict our services in way it restricts scalability. So we took take of that concern in our design. All my services required lot of validation rules, which is another painful task while creating all the services. We tackled this concern by having a meeting and discussing all the validations related aspects and collecting all the items before starting with the development. This way we made sure that we are covering all the aspects of the proper validation. This indeed was a fruitful approach in delivering quality software product to the end user. Being a responsible software engineer, we have to make sure there are no setbacks in our product related to validation before deploying the product. So in all these project related activities we made sure that we are thinking about the future, when we do even a small task. </w:t>
+        <w:t xml:space="preserve"> service which is hosted at the mongo cloud. This service is highly scalable and elastic so that we can scale it as and when needed. When at some future time when we want the application to be used by lot of users, we should not restrict our services in way it restricts scalability. So we took take of that concern in our design. All my services required lot of validation rules, which is another painful task while creating all the services. We tackled this concern by having a meeting and discussing all the validations related aspects and collecting all the items before starting with the development. This way we made sure that we are covering all the aspects of the proper validation. This indeed was a fruitful approach in delivering quality software product to the end user. Being a responsible software engineer, we have to make sure there are no setbacks in our product related to validation before deploying the product. So in all these project related </w:t>
       </w:r>
       <w:r>
         <w:lastRenderedPageBreak/>
-        <w:t xml:space="preserve">We are maintaining proper documentation for all the project artifacts and whenever we have discussion we make sure that rather than solving the problem, we fore see similar problems so that we can avoid occurrences of instances in future. This is clearly </w:t>
+        <w:t xml:space="preserve">activities we made sure that we are thinking about the future, when we do even a small task. We are maintaining proper documentation for all the project artifacts and whenever we have discussion we make sure that rather than solving the problem, we fore see similar problems so that we can avoid occurrences of instances in future. This is clearly </w:t>
       </w:r>
       <w:proofErr w:type="gramStart"/>
       <w:r>
@@ -3624,7 +4001,7 @@
         <w:rStyle w:val="PageNumber"/>
         <w:noProof/>
       </w:rPr>
-      <w:t>2</w:t>
+      <w:t>3</w:t>
     </w:r>
     <w:r>
       <w:rPr>
@@ -5193,7 +5570,7 @@
 </file>
 
 <file path=customXml/itemProps1.xml><?xml version="1.0" encoding="utf-8"?>
-<ds:datastoreItem xmlns:ds="http://schemas.openxmlformats.org/officeDocument/2006/customXml" ds:itemID="{2C7BF5A6-AA6A-5747-A8B1-80658978A628}">
+<ds:datastoreItem xmlns:ds="http://schemas.openxmlformats.org/officeDocument/2006/customXml" ds:itemID="{7CC33C9A-38A6-CD4C-8F28-5DEE3D2E9F12}">
   <ds:schemaRefs>
     <ds:schemaRef ds:uri="http://schemas.openxmlformats.org/officeDocument/2006/bibliography"/>
   </ds:schemaRefs>

</xml_diff>

<commit_message>
Vaisham: updating Journal week7 final 2
</commit_message>
<xml_diff>
--- a/misc/WeeklySubmissions/week7/ProjectTeam8_Week7.docx
+++ b/misc/WeeklySubmissions/week7/ProjectTeam8_Week7.docx
@@ -1,6 +1,6 @@
 
 <file path=word/document.xml><?xml version="1.0" encoding="utf-8"?>
-<w:document xmlns:wpc="http://schemas.microsoft.com/office/word/2010/wordprocessingCanvas" xmlns:mo="http://schemas.microsoft.com/office/mac/office/2008/main" xmlns:mc="http://schemas.openxmlformats.org/markup-compatibility/2006" xmlns:mv="urn:schemas-microsoft-com:mac:vml" xmlns:o="urn:schemas-microsoft-com:office:office" xmlns:r="http://schemas.openxmlformats.org/officeDocument/2006/relationships" xmlns:m="http://schemas.openxmlformats.org/officeDocument/2006/math" xmlns:v="urn:schemas-microsoft-com:vml" xmlns:wp14="http://schemas.microsoft.com/office/word/2010/wordprocessingDrawing" xmlns:wp="http://schemas.openxmlformats.org/drawingml/2006/wordprocessingDrawing" xmlns:w10="urn:schemas-microsoft-com:office:word" xmlns:w="http://schemas.openxmlformats.org/wordprocessingml/2006/main" xmlns:w14="http://schemas.microsoft.com/office/word/2010/wordml" xmlns:w15="http://schemas.microsoft.com/office/word/2012/wordml" xmlns:wpg="http://schemas.microsoft.com/office/word/2010/wordprocessingGroup" xmlns:wpi="http://schemas.microsoft.com/office/word/2010/wordprocessingInk" xmlns:wne="http://schemas.microsoft.com/office/word/2006/wordml" xmlns:wps="http://schemas.microsoft.com/office/word/2010/wordprocessingShape" mc:Ignorable="w14 w15 wp14">
+<w:document xmlns:wpc="http://schemas.microsoft.com/office/word/2010/wordprocessingCanvas" xmlns:cx="http://schemas.microsoft.com/office/drawing/2014/chartex" xmlns:cx1="http://schemas.microsoft.com/office/drawing/2015/9/8/chartex" xmlns:cx2="http://schemas.microsoft.com/office/drawing/2015/10/21/chartex" xmlns:cx3="http://schemas.microsoft.com/office/drawing/2016/5/9/chartex" xmlns:cx4="http://schemas.microsoft.com/office/drawing/2016/5/10/chartex" xmlns:cx5="http://schemas.microsoft.com/office/drawing/2016/5/11/chartex" xmlns:mc="http://schemas.openxmlformats.org/markup-compatibility/2006" xmlns:o="urn:schemas-microsoft-com:office:office" xmlns:r="http://schemas.openxmlformats.org/officeDocument/2006/relationships" xmlns:m="http://schemas.openxmlformats.org/officeDocument/2006/math" xmlns:v="urn:schemas-microsoft-com:vml" xmlns:wp14="http://schemas.microsoft.com/office/word/2010/wordprocessingDrawing" xmlns:wp="http://schemas.openxmlformats.org/drawingml/2006/wordprocessingDrawing" xmlns:w10="urn:schemas-microsoft-com:office:word" xmlns:w="http://schemas.openxmlformats.org/wordprocessingml/2006/main" xmlns:w14="http://schemas.microsoft.com/office/word/2010/wordml" xmlns:w15="http://schemas.microsoft.com/office/word/2012/wordml" xmlns:w16se="http://schemas.microsoft.com/office/word/2015/wordml/symex" xmlns:wpg="http://schemas.microsoft.com/office/word/2010/wordprocessingGroup" xmlns:wpi="http://schemas.microsoft.com/office/word/2010/wordprocessingInk" xmlns:wne="http://schemas.microsoft.com/office/word/2006/wordml" xmlns:wps="http://schemas.microsoft.com/office/word/2010/wordprocessingShape" mc:Ignorable="w14 w15 w16se wp14">
   <w:body>
     <w:p>
       <w:pPr>
@@ -134,7 +134,7 @@
               </wp:anchor>
             </w:drawing>
           </mc:Choice>
-          <mc:Fallback xmlns:w16se="http://schemas.microsoft.com/office/word/2015/wordml/symex" xmlns:cx2="http://schemas.microsoft.com/office/drawing/2015/10/21/chartex" xmlns:cx1="http://schemas.microsoft.com/office/drawing/2015/9/8/chartex" xmlns:cx="http://schemas.microsoft.com/office/drawing/2014/chartex">
+          <mc:Fallback xmlns:mv="urn:schemas-microsoft-com:mac:vml" xmlns:mo="http://schemas.microsoft.com/office/mac/office/2008/main">
             <w:pict>
               <v:shape w14:anchorId="347E3AAF" id="Freeform 4" o:spid="_x0000_s1026" style="position:absolute;margin-left:27.5pt;margin-top:36pt;width:17.55pt;height:691.45pt;z-index:251661312;visibility:visible;mso-wrap-style:square;mso-width-percent:0;mso-height-percent:0;mso-wrap-distance-left:9pt;mso-wrap-distance-top:0;mso-wrap-distance-right:9pt;mso-wrap-distance-bottom:0;mso-position-horizontal:absolute;mso-position-horizontal-relative:page;mso-position-vertical:absolute;mso-position-vertical-relative:page;mso-width-percent:0;mso-height-percent:0;mso-width-relative:page;mso-height-relative:page;v-text-anchor:top" coordsize="351,13829" o:gfxdata="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" o:allowincell="f" path="m,l350,r,13828l,13828,,xe" fillcolor="#ed7d31" stroked="f">
                 <v:path arrowok="t" o:connecttype="custom" o:connectlocs="0,0;222250,0;222250,8780780;0,8780780;0,0" o:connectangles="0,0,0,0,0"/>
@@ -429,7 +429,7 @@
               </wp:anchor>
             </w:drawing>
           </mc:Choice>
-          <mc:Fallback>
+          <mc:Fallback xmlns:mv="urn:schemas-microsoft-com:mac:vml" xmlns:mo="http://schemas.microsoft.com/office/mac/office/2008/main">
             <w:pict>
               <v:rect w14:anchorId="3FF00EA1" id="Rectangle 3" o:spid="_x0000_s1026" style="position:absolute;margin-left:103.25pt;margin-top:17.65pt;width:405pt;height:266pt;z-index:251659264;visibility:visible;mso-wrap-style:square;mso-width-percent:0;mso-height-percent:0;mso-wrap-distance-left:0;mso-wrap-distance-top:0;mso-wrap-distance-right:0;mso-wrap-distance-bottom:0;mso-position-horizontal:absolute;mso-position-horizontal-relative:page;mso-position-vertical:absolute;mso-position-vertical-relative:text;mso-width-percent:0;mso-height-percent:0;mso-width-relative:page;mso-height-relative:page;v-text-anchor:top" o:gfxdata="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" o:allowincell="f" filled="f" stroked="f">
                 <v:textbox inset="0,0,0,0">
@@ -858,7 +858,7 @@
               </wp:anchor>
             </w:drawing>
           </mc:Choice>
-          <mc:Fallback xmlns:w16se="http://schemas.microsoft.com/office/word/2015/wordml/symex" xmlns:cx2="http://schemas.microsoft.com/office/drawing/2015/10/21/chartex" xmlns:cx1="http://schemas.microsoft.com/office/drawing/2015/9/8/chartex" xmlns:cx="http://schemas.microsoft.com/office/drawing/2014/chartex">
+          <mc:Fallback xmlns:mv="urn:schemas-microsoft-com:mac:vml" xmlns:mo="http://schemas.microsoft.com/office/mac/office/2008/main">
             <w:pict>
               <v:shape w14:anchorId="1F5A067E" id="Freeform 1" o:spid="_x0000_s1026" style="position:absolute;margin-left:27.5pt;margin-top:18.8pt;width:17.55pt;height:18pt;z-index:251660288;visibility:visible;mso-wrap-style:square;mso-width-percent:0;mso-height-percent:0;mso-wrap-distance-left:0;mso-wrap-distance-top:0;mso-wrap-distance-right:0;mso-wrap-distance-bottom:0;mso-position-horizontal:absolute;mso-position-horizontal-relative:page;mso-position-vertical:absolute;mso-position-vertical-relative:text;mso-width-percent:0;mso-height-percent:0;mso-width-relative:page;mso-height-relative:page;v-text-anchor:top" coordsize="351,360" o:gfxdata="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" o:allowincell="f" path="m,l350,r,359l,359,,xe" fillcolor="#5b9bd5" stroked="f">
                 <v:path arrowok="t" o:connecttype="custom" o:connectlocs="0,0;222250,0;222250,227965;0,227965;0,0" o:connectangles="0,0,0,0,0"/>
@@ -1355,31 +1355,13 @@
                 <w:rFonts w:ascii="Times New Roman" w:hAnsi="Times New Roman" w:cs="Times New Roman"/>
               </w:rPr>
             </w:pPr>
-            <w:proofErr w:type="spellStart"/>
             <w:r>
               <w:rPr>
                 <w:sz w:val="22"/>
                 <w:szCs w:val="22"/>
               </w:rPr>
-              <w:t>Vaishampayan</w:t>
+              <w:t>Vaishampayan Reddy Pathuri</w:t>
             </w:r>
-            <w:proofErr w:type="spellEnd"/>
-            <w:r>
-              <w:rPr>
-                <w:sz w:val="22"/>
-                <w:szCs w:val="22"/>
-              </w:rPr>
-              <w:t xml:space="preserve"> Reddy </w:t>
-            </w:r>
-            <w:proofErr w:type="spellStart"/>
-            <w:r>
-              <w:rPr>
-                <w:sz w:val="22"/>
-                <w:szCs w:val="22"/>
-              </w:rPr>
-              <w:t>Pathuri</w:t>
-            </w:r>
-            <w:proofErr w:type="spellEnd"/>
           </w:p>
         </w:tc>
         <w:tc>
@@ -2473,7 +2455,7 @@
           <w:color w:val="000000" w:themeColor="text1"/>
           <w:u w:val="none"/>
         </w:rPr>
-        <w:t>6</w:t>
+        <w:t>7</w:t>
       </w:r>
       <w:r>
         <w:rPr>
@@ -2607,7 +2589,7 @@
           <w:color w:val="000000" w:themeColor="text1"/>
           <w:u w:val="none"/>
         </w:rPr>
-        <w:t>7</w:t>
+        <w:t>8</w:t>
       </w:r>
       <w:r>
         <w:rPr>
@@ -2639,8 +2621,6 @@
         </w:rPr>
         <w:fldChar w:fldCharType="end"/>
       </w:r>
-      <w:bookmarkStart w:id="0" w:name="_GoBack"/>
-      <w:bookmarkEnd w:id="0"/>
     </w:p>
     <w:p>
       <w:pPr>
@@ -2658,10 +2638,10 @@
           <w:szCs w:val="32"/>
         </w:rPr>
       </w:pPr>
-      <w:bookmarkStart w:id="1" w:name="Journal_Update_from_Team_Members"/>
-      <w:bookmarkStart w:id="2" w:name="bookmark0"/>
+      <w:bookmarkStart w:id="0" w:name="Journal_Update_from_Team_Members"/>
+      <w:bookmarkStart w:id="1" w:name="bookmark0"/>
+      <w:bookmarkEnd w:id="0"/>
       <w:bookmarkEnd w:id="1"/>
-      <w:bookmarkEnd w:id="2"/>
       <w:r>
         <w:rPr>
           <w:rFonts w:ascii="Calibri Light" w:hAnsi="Calibri Light" w:cs="Calibri Light"/>
@@ -2708,30 +2688,30 @@
           <w:color w:val="2E74B5"/>
         </w:rPr>
       </w:pPr>
-      <w:bookmarkStart w:id="3" w:name="1._Ashna_Sebastian"/>
-      <w:bookmarkStart w:id="4" w:name="bookmark1"/>
-      <w:bookmarkStart w:id="5" w:name="_Toc466758486"/>
+      <w:bookmarkStart w:id="2" w:name="1._Ashna_Sebastian"/>
+      <w:bookmarkStart w:id="3" w:name="bookmark1"/>
+      <w:bookmarkStart w:id="4" w:name="_Toc466758486"/>
+      <w:bookmarkEnd w:id="2"/>
       <w:bookmarkEnd w:id="3"/>
+      <w:r>
+        <w:rPr>
+          <w:color w:val="2E74B5"/>
+        </w:rPr>
+        <w:t>Ashna</w:t>
+      </w:r>
+      <w:r>
+        <w:rPr>
+          <w:color w:val="2E74B5"/>
+        </w:rPr>
+        <w:t xml:space="preserve"> </w:t>
+      </w:r>
+      <w:r>
+        <w:rPr>
+          <w:color w:val="2E74B5"/>
+        </w:rPr>
+        <w:t>Sebastian</w:t>
+      </w:r>
       <w:bookmarkEnd w:id="4"/>
-      <w:r>
-        <w:rPr>
-          <w:color w:val="2E74B5"/>
-        </w:rPr>
-        <w:t>Ashna</w:t>
-      </w:r>
-      <w:r>
-        <w:rPr>
-          <w:color w:val="2E74B5"/>
-        </w:rPr>
-        <w:t xml:space="preserve"> </w:t>
-      </w:r>
-      <w:r>
-        <w:rPr>
-          <w:color w:val="2E74B5"/>
-        </w:rPr>
-        <w:t>Sebastian</w:t>
-      </w:r>
-      <w:bookmarkEnd w:id="5"/>
     </w:p>
     <w:p>
       <w:pPr>
@@ -2962,83 +2942,41 @@
         <w:rPr>
           <w:bCs/>
         </w:rPr>
-        <w:t xml:space="preserve">We started integrating the REST APIs in backend and the Angular components in front end. We are using AJAX calls to call the node </w:t>
+        <w:t xml:space="preserve">We started integrating the REST APIs in backend and the Angular components in front end. We are using AJAX calls to call the node js REST service from the </w:t>
       </w:r>
       <w:proofErr w:type="spellStart"/>
       <w:r>
         <w:rPr>
           <w:bCs/>
         </w:rPr>
-        <w:t>js</w:t>
+        <w:t>Angualr</w:t>
       </w:r>
       <w:proofErr w:type="spellEnd"/>
       <w:r>
         <w:rPr>
           <w:bCs/>
         </w:rPr>
-        <w:t xml:space="preserve"> REST service from the </w:t>
+        <w:t xml:space="preserve"> js. </w:t>
+      </w:r>
+      <w:r>
+        <w:rPr>
+          <w:bCs/>
+        </w:rPr>
+        <w:t xml:space="preserve">We started integrating the login and register service and identified some mismatch in the JSON format send by the </w:t>
       </w:r>
       <w:proofErr w:type="spellStart"/>
       <w:r>
         <w:rPr>
           <w:bCs/>
         </w:rPr>
-        <w:t>Angualr</w:t>
+        <w:t>Angualar</w:t>
       </w:r>
       <w:proofErr w:type="spellEnd"/>
       <w:r>
         <w:rPr>
           <w:bCs/>
         </w:rPr>
-        <w:t xml:space="preserve"> </w:t>
-      </w:r>
-      <w:proofErr w:type="spellStart"/>
-      <w:r>
-        <w:rPr>
-          <w:bCs/>
-        </w:rPr>
-        <w:t>js</w:t>
-      </w:r>
-      <w:proofErr w:type="spellEnd"/>
-      <w:r>
-        <w:rPr>
-          <w:bCs/>
-        </w:rPr>
-        <w:t xml:space="preserve">. </w:t>
-      </w:r>
-      <w:r>
-        <w:rPr>
-          <w:bCs/>
-        </w:rPr>
-        <w:t xml:space="preserve">We started integrating the login and register service and identified some mismatch in the JSON format send by the </w:t>
-      </w:r>
-      <w:proofErr w:type="spellStart"/>
-      <w:r>
-        <w:rPr>
-          <w:bCs/>
-        </w:rPr>
-        <w:t>Angualar</w:t>
-      </w:r>
-      <w:proofErr w:type="spellEnd"/>
-      <w:r>
-        <w:rPr>
-          <w:bCs/>
-        </w:rPr>
-        <w:t xml:space="preserve"> in the AJAX call and the message expected by the node </w:t>
-      </w:r>
-      <w:proofErr w:type="spellStart"/>
-      <w:r>
-        <w:rPr>
-          <w:bCs/>
-        </w:rPr>
-        <w:t>js</w:t>
-      </w:r>
-      <w:proofErr w:type="spellEnd"/>
-      <w:r>
-        <w:rPr>
-          <w:bCs/>
-        </w:rPr>
-        <w:t xml:space="preserve"> service. We are fixed this issue and currently the login and register is working completely from end to end.</w:t>
+        <w:t xml:space="preserve"> in the AJAX call and the message expected by the node js service. We are fixed this issue and currently the login and register is working completely from end to end.</w:t>
       </w:r>
       <w:r>
         <w:rPr>
@@ -3103,11 +3041,11 @@
           <w:color w:val="2E74B5"/>
         </w:rPr>
       </w:pPr>
-      <w:bookmarkStart w:id="6" w:name="2._Neha_Kumar"/>
-      <w:bookmarkStart w:id="7" w:name="bookmark2"/>
-      <w:bookmarkStart w:id="8" w:name="_Toc466758487"/>
+      <w:bookmarkStart w:id="5" w:name="2._Neha_Kumar"/>
+      <w:bookmarkStart w:id="6" w:name="bookmark2"/>
+      <w:bookmarkStart w:id="7" w:name="_Toc466758487"/>
+      <w:bookmarkEnd w:id="5"/>
       <w:bookmarkEnd w:id="6"/>
-      <w:bookmarkEnd w:id="7"/>
       <w:r>
         <w:rPr>
           <w:color w:val="2E74B5"/>
@@ -3128,7 +3066,7 @@
         </w:rPr>
         <w:t>Kumar</w:t>
       </w:r>
-      <w:bookmarkEnd w:id="8"/>
+      <w:bookmarkEnd w:id="7"/>
     </w:p>
     <w:p>
       <w:pPr>
@@ -3248,11 +3186,11 @@
           <w:color w:val="2E74B5"/>
         </w:rPr>
       </w:pPr>
-      <w:bookmarkStart w:id="9" w:name="3._Rakesh_Datta"/>
-      <w:bookmarkStart w:id="10" w:name="bookmark3"/>
-      <w:bookmarkStart w:id="11" w:name="_Toc466758488"/>
+      <w:bookmarkStart w:id="8" w:name="3._Rakesh_Datta"/>
+      <w:bookmarkStart w:id="9" w:name="bookmark3"/>
+      <w:bookmarkStart w:id="10" w:name="_Toc466758488"/>
+      <w:bookmarkEnd w:id="8"/>
       <w:bookmarkEnd w:id="9"/>
-      <w:bookmarkEnd w:id="10"/>
       <w:r>
         <w:rPr>
           <w:color w:val="2E74B5"/>
@@ -3273,7 +3211,7 @@
         </w:rPr>
         <w:t>Datta</w:t>
       </w:r>
-      <w:bookmarkEnd w:id="11"/>
+      <w:bookmarkEnd w:id="10"/>
       <w:proofErr w:type="spellEnd"/>
     </w:p>
     <w:p>
@@ -3604,6 +3542,19 @@
         <w:t>is now one of the most crucial points at this phase.</w:t>
       </w:r>
     </w:p>
+    <w:p/>
+    <w:p/>
+    <w:p/>
+    <w:p/>
+    <w:p/>
+    <w:p/>
+    <w:p/>
+    <w:p/>
+    <w:p/>
+    <w:p/>
+    <w:p/>
+    <w:p/>
+    <w:p/>
     <w:p/>
     <w:p/>
     <w:p>
@@ -3635,24 +3586,17 @@
           <w:color w:val="2E74B5"/>
         </w:rPr>
       </w:pPr>
-      <w:bookmarkStart w:id="12" w:name="4._Vaishampayan_Reddy_Pathuri"/>
-      <w:bookmarkStart w:id="13" w:name="bookmark4"/>
-      <w:bookmarkStart w:id="14" w:name="_Toc466758489"/>
+      <w:bookmarkStart w:id="11" w:name="4._Vaishampayan_Reddy_Pathuri"/>
+      <w:bookmarkStart w:id="12" w:name="bookmark4"/>
+      <w:bookmarkStart w:id="13" w:name="_Toc466758489"/>
+      <w:bookmarkEnd w:id="11"/>
       <w:bookmarkEnd w:id="12"/>
-      <w:bookmarkEnd w:id="13"/>
-      <w:proofErr w:type="spellStart"/>
       <w:r>
         <w:rPr>
           <w:color w:val="2E74B5"/>
         </w:rPr>
-        <w:t>Vaishampayan</w:t>
-      </w:r>
-      <w:proofErr w:type="spellEnd"/>
-      <w:r>
-        <w:rPr>
-          <w:color w:val="2E74B5"/>
-        </w:rPr>
-        <w:t xml:space="preserve"> Reddy</w:t>
+        <w:lastRenderedPageBreak/>
+        <w:t>Vaishampayan Reddy</w:t>
       </w:r>
       <w:r>
         <w:rPr>
@@ -3661,15 +3605,13 @@
         </w:rPr>
         <w:t xml:space="preserve"> </w:t>
       </w:r>
-      <w:proofErr w:type="spellStart"/>
       <w:r>
         <w:rPr>
           <w:color w:val="2E74B5"/>
         </w:rPr>
         <w:t>Pathuri</w:t>
       </w:r>
-      <w:bookmarkEnd w:id="14"/>
-      <w:proofErr w:type="spellEnd"/>
+      <w:bookmarkEnd w:id="13"/>
     </w:p>
     <w:p>
       <w:pPr>
@@ -3701,19 +3643,7 @@
     <w:p/>
     <w:p>
       <w:r>
-        <w:t xml:space="preserve">This week we met for integrating things and working on the game. One of the core values of XP is Courage. Every team member has shown extra-ordinary courage while discussing about implementation and their design discussions. This means that they have to stick to their design decisions and at the same time be open to everybody's criticism. Throughout our 7 weeks of project work, everybody maintained their calm and were showing good courage. This week we discussed about how to integrate the models together and integrate the backend. As we are using the angular </w:t>
-      </w:r>
-      <w:proofErr w:type="spellStart"/>
-      <w:r>
-        <w:t>js</w:t>
-      </w:r>
-      <w:proofErr w:type="spellEnd"/>
-      <w:r>
-        <w:t xml:space="preserve"> framework to user the front end with backend a lot of our work was easier. This week we also planned about the design patterns to be implemented in the backend. As </w:t>
-      </w:r>
-      <w:r>
-        <w:lastRenderedPageBreak/>
-        <w:t xml:space="preserve">Professor suggested that every </w:t>
+        <w:t xml:space="preserve">This week we met for integrating things and working on the game. One of the core values of XP is Courage. Every team member has shown extra-ordinary courage while discussing about implementation and their design discussions. This means that they have to stick to their design decisions and at the same time be open to everybody's criticism. Throughout our 7 weeks of project work, everybody maintained their calm and were showing good courage. This week we discussed about how to integrate the models together and integrate the backend. As we are using the angular js framework to user the front end with backend a lot of our work was easier. This week we also planned about the design patterns to be implemented in the backend. As Professor suggested that every </w:t>
       </w:r>
       <w:r>
         <w:t>member</w:t>
@@ -3747,10 +3677,20 @@
       </w:r>
       <w:r>
         <w:t>.</w:t>
+      </w:r>
+      <w:r>
+        <w:t xml:space="preserve"> With various modules that needs to be rewritten in order to support the different design patterns, this is going to be an extra work. But we are looking forward to it as it will be an altogether different experience and learning. Of all the design patterns, we need to implement 5 of them in our model as we are 5 in a team. We haven’t had the opportunity to decide on what pattern is taken by which person. Probably in the next week, we will decide on that. We are doing good progress in the overall development of the product. We are also confident about executing everything correctly and getting a good finished product out soon that address all the needs for having a good binary learning game.</w:t>
       </w:r>
     </w:p>
     <w:p/>
     <w:p/>
+    <w:p/>
+    <w:p/>
+    <w:p/>
+    <w:p/>
+    <w:p/>
+    <w:p/>
+    <w:p/>
     <w:p>
       <w:pPr>
         <w:pStyle w:val="BodyText"/>
@@ -3764,6 +3704,8 @@
           <w:szCs w:val="23"/>
         </w:rPr>
       </w:pPr>
+      <w:bookmarkStart w:id="14" w:name="_GoBack"/>
+      <w:bookmarkEnd w:id="14"/>
     </w:p>
     <w:p>
       <w:pPr>
@@ -3864,11 +3806,7 @@
       </w:r>
       <w:proofErr w:type="spellEnd"/>
       <w:r>
-        <w:t xml:space="preserve"> service which is hosted at the mongo cloud. This service is highly scalable and elastic so that we can scale it as and when needed. When at some future time when we want the application to be used by lot of users, we should not restrict our services in way it restricts scalability. So we took take of that concern in our design. All my services required lot of validation rules, which is another painful task while creating all the services. We tackled this concern by having a meeting and discussing all the validations related aspects and collecting all the items before starting with the development. This way we made sure that we are covering all the aspects of the proper validation. This indeed was a fruitful approach in delivering quality software product to the end user. Being a responsible software engineer, we have to make sure there are no setbacks in our product related to validation before deploying the product. So in all these project related </w:t>
-      </w:r>
-      <w:r>
-        <w:lastRenderedPageBreak/>
-        <w:t xml:space="preserve">activities we made sure that we are thinking about the future, when we do even a small task. We are maintaining proper documentation for all the project artifacts and whenever we have discussion we make sure that rather than solving the problem, we fore see similar problems so that we can avoid occurrences of instances in future. This is clearly </w:t>
+        <w:t xml:space="preserve"> service which is hosted at the mongo cloud. This service is highly scalable and elastic so that we can scale it as and when needed. When at some future time when we want the application to be used by lot of users, we should not restrict our services in way it restricts scalability. So we took take of that concern in our design. All my services required lot of validation rules, which is another painful task while creating all the services. We tackled this concern by having a meeting and discussing all the validations related aspects and collecting all the items before starting with the development. This way we made sure that we are covering all the aspects of the proper validation. This indeed was a fruitful approach in delivering quality software product to the end user. Being a responsible software engineer, we have to make sure there are no setbacks in our product related to validation before deploying the product. So in all these project related activities we made sure that we are thinking about the future, when we do even a small task. We are maintaining proper documentation for all the project artifacts and whenever we have discussion we make sure that rather than solving the problem, we fore see similar problems so that we can avoid occurrences of instances in future. This is clearly </w:t>
       </w:r>
       <w:proofErr w:type="gramStart"/>
       <w:r>
@@ -3893,7 +3831,7 @@
 </file>
 
 <file path=word/endnotes.xml><?xml version="1.0" encoding="utf-8"?>
-<w:endnotes xmlns:wpc="http://schemas.microsoft.com/office/word/2010/wordprocessingCanvas" xmlns:mo="http://schemas.microsoft.com/office/mac/office/2008/main" xmlns:mc="http://schemas.openxmlformats.org/markup-compatibility/2006" xmlns:mv="urn:schemas-microsoft-com:mac:vml" xmlns:o="urn:schemas-microsoft-com:office:office" xmlns:r="http://schemas.openxmlformats.org/officeDocument/2006/relationships" xmlns:m="http://schemas.openxmlformats.org/officeDocument/2006/math" xmlns:v="urn:schemas-microsoft-com:vml" xmlns:wp14="http://schemas.microsoft.com/office/word/2010/wordprocessingDrawing" xmlns:wp="http://schemas.openxmlformats.org/drawingml/2006/wordprocessingDrawing" xmlns:w10="urn:schemas-microsoft-com:office:word" xmlns:w="http://schemas.openxmlformats.org/wordprocessingml/2006/main" xmlns:w14="http://schemas.microsoft.com/office/word/2010/wordml" xmlns:w15="http://schemas.microsoft.com/office/word/2012/wordml" xmlns:wpg="http://schemas.microsoft.com/office/word/2010/wordprocessingGroup" xmlns:wpi="http://schemas.microsoft.com/office/word/2010/wordprocessingInk" xmlns:wne="http://schemas.microsoft.com/office/word/2006/wordml" xmlns:wps="http://schemas.microsoft.com/office/word/2010/wordprocessingShape" mc:Ignorable="w14 w15 wp14">
+<w:endnotes xmlns:wpc="http://schemas.microsoft.com/office/word/2010/wordprocessingCanvas" xmlns:cx="http://schemas.microsoft.com/office/drawing/2014/chartex" xmlns:cx1="http://schemas.microsoft.com/office/drawing/2015/9/8/chartex" xmlns:cx2="http://schemas.microsoft.com/office/drawing/2015/10/21/chartex" xmlns:cx3="http://schemas.microsoft.com/office/drawing/2016/5/9/chartex" xmlns:cx4="http://schemas.microsoft.com/office/drawing/2016/5/10/chartex" xmlns:cx5="http://schemas.microsoft.com/office/drawing/2016/5/11/chartex" xmlns:mc="http://schemas.openxmlformats.org/markup-compatibility/2006" xmlns:o="urn:schemas-microsoft-com:office:office" xmlns:r="http://schemas.openxmlformats.org/officeDocument/2006/relationships" xmlns:m="http://schemas.openxmlformats.org/officeDocument/2006/math" xmlns:v="urn:schemas-microsoft-com:vml" xmlns:wp14="http://schemas.microsoft.com/office/word/2010/wordprocessingDrawing" xmlns:wp="http://schemas.openxmlformats.org/drawingml/2006/wordprocessingDrawing" xmlns:w10="urn:schemas-microsoft-com:office:word" xmlns:w="http://schemas.openxmlformats.org/wordprocessingml/2006/main" xmlns:w14="http://schemas.microsoft.com/office/word/2010/wordml" xmlns:w15="http://schemas.microsoft.com/office/word/2012/wordml" xmlns:w16se="http://schemas.microsoft.com/office/word/2015/wordml/symex" xmlns:wpg="http://schemas.microsoft.com/office/word/2010/wordprocessingGroup" xmlns:wpi="http://schemas.microsoft.com/office/word/2010/wordprocessingInk" xmlns:wne="http://schemas.microsoft.com/office/word/2006/wordml" xmlns:wps="http://schemas.microsoft.com/office/word/2010/wordprocessingShape" mc:Ignorable="w14 w15 w16se wp14">
   <w:endnote w:type="separator" w:id="-1">
     <w:p>
       <w:r>
@@ -3912,7 +3850,7 @@
 </file>
 
 <file path=word/footnotes.xml><?xml version="1.0" encoding="utf-8"?>
-<w:footnotes xmlns:wpc="http://schemas.microsoft.com/office/word/2010/wordprocessingCanvas" xmlns:mo="http://schemas.microsoft.com/office/mac/office/2008/main" xmlns:mc="http://schemas.openxmlformats.org/markup-compatibility/2006" xmlns:mv="urn:schemas-microsoft-com:mac:vml" xmlns:o="urn:schemas-microsoft-com:office:office" xmlns:r="http://schemas.openxmlformats.org/officeDocument/2006/relationships" xmlns:m="http://schemas.openxmlformats.org/officeDocument/2006/math" xmlns:v="urn:schemas-microsoft-com:vml" xmlns:wp14="http://schemas.microsoft.com/office/word/2010/wordprocessingDrawing" xmlns:wp="http://schemas.openxmlformats.org/drawingml/2006/wordprocessingDrawing" xmlns:w10="urn:schemas-microsoft-com:office:word" xmlns:w="http://schemas.openxmlformats.org/wordprocessingml/2006/main" xmlns:w14="http://schemas.microsoft.com/office/word/2010/wordml" xmlns:w15="http://schemas.microsoft.com/office/word/2012/wordml" xmlns:wpg="http://schemas.microsoft.com/office/word/2010/wordprocessingGroup" xmlns:wpi="http://schemas.microsoft.com/office/word/2010/wordprocessingInk" xmlns:wne="http://schemas.microsoft.com/office/word/2006/wordml" xmlns:wps="http://schemas.microsoft.com/office/word/2010/wordprocessingShape" mc:Ignorable="w14 w15 wp14">
+<w:footnotes xmlns:wpc="http://schemas.microsoft.com/office/word/2010/wordprocessingCanvas" xmlns:cx="http://schemas.microsoft.com/office/drawing/2014/chartex" xmlns:cx1="http://schemas.microsoft.com/office/drawing/2015/9/8/chartex" xmlns:cx2="http://schemas.microsoft.com/office/drawing/2015/10/21/chartex" xmlns:cx3="http://schemas.microsoft.com/office/drawing/2016/5/9/chartex" xmlns:cx4="http://schemas.microsoft.com/office/drawing/2016/5/10/chartex" xmlns:cx5="http://schemas.microsoft.com/office/drawing/2016/5/11/chartex" xmlns:mc="http://schemas.openxmlformats.org/markup-compatibility/2006" xmlns:o="urn:schemas-microsoft-com:office:office" xmlns:r="http://schemas.openxmlformats.org/officeDocument/2006/relationships" xmlns:m="http://schemas.openxmlformats.org/officeDocument/2006/math" xmlns:v="urn:schemas-microsoft-com:vml" xmlns:wp14="http://schemas.microsoft.com/office/word/2010/wordprocessingDrawing" xmlns:wp="http://schemas.openxmlformats.org/drawingml/2006/wordprocessingDrawing" xmlns:w10="urn:schemas-microsoft-com:office:word" xmlns:w="http://schemas.openxmlformats.org/wordprocessingml/2006/main" xmlns:w14="http://schemas.microsoft.com/office/word/2010/wordml" xmlns:w15="http://schemas.microsoft.com/office/word/2012/wordml" xmlns:w16se="http://schemas.microsoft.com/office/word/2015/wordml/symex" xmlns:wpg="http://schemas.microsoft.com/office/word/2010/wordprocessingGroup" xmlns:wpi="http://schemas.microsoft.com/office/word/2010/wordprocessingInk" xmlns:wne="http://schemas.microsoft.com/office/word/2006/wordml" xmlns:wps="http://schemas.microsoft.com/office/word/2010/wordprocessingShape" mc:Ignorable="w14 w15 w16se wp14">
   <w:footnote w:type="separator" w:id="-1">
     <w:p>
       <w:r>
@@ -3931,7 +3869,7 @@
 </file>
 
 <file path=word/header1.xml><?xml version="1.0" encoding="utf-8"?>
-<w:hdr xmlns:wpc="http://schemas.microsoft.com/office/word/2010/wordprocessingCanvas" xmlns:mo="http://schemas.microsoft.com/office/mac/office/2008/main" xmlns:mc="http://schemas.openxmlformats.org/markup-compatibility/2006" xmlns:mv="urn:schemas-microsoft-com:mac:vml" xmlns:o="urn:schemas-microsoft-com:office:office" xmlns:r="http://schemas.openxmlformats.org/officeDocument/2006/relationships" xmlns:m="http://schemas.openxmlformats.org/officeDocument/2006/math" xmlns:v="urn:schemas-microsoft-com:vml" xmlns:wp14="http://schemas.microsoft.com/office/word/2010/wordprocessingDrawing" xmlns:wp="http://schemas.openxmlformats.org/drawingml/2006/wordprocessingDrawing" xmlns:w10="urn:schemas-microsoft-com:office:word" xmlns:w="http://schemas.openxmlformats.org/wordprocessingml/2006/main" xmlns:w14="http://schemas.microsoft.com/office/word/2010/wordml" xmlns:w15="http://schemas.microsoft.com/office/word/2012/wordml" xmlns:wpg="http://schemas.microsoft.com/office/word/2010/wordprocessingGroup" xmlns:wpi="http://schemas.microsoft.com/office/word/2010/wordprocessingInk" xmlns:wne="http://schemas.microsoft.com/office/word/2006/wordml" xmlns:wps="http://schemas.microsoft.com/office/word/2010/wordprocessingShape" mc:Ignorable="w14 w15 wp14">
+<w:hdr xmlns:wpc="http://schemas.microsoft.com/office/word/2010/wordprocessingCanvas" xmlns:cx="http://schemas.microsoft.com/office/drawing/2014/chartex" xmlns:cx1="http://schemas.microsoft.com/office/drawing/2015/9/8/chartex" xmlns:cx2="http://schemas.microsoft.com/office/drawing/2015/10/21/chartex" xmlns:cx3="http://schemas.microsoft.com/office/drawing/2016/5/9/chartex" xmlns:cx4="http://schemas.microsoft.com/office/drawing/2016/5/10/chartex" xmlns:cx5="http://schemas.microsoft.com/office/drawing/2016/5/11/chartex" xmlns:mc="http://schemas.openxmlformats.org/markup-compatibility/2006" xmlns:o="urn:schemas-microsoft-com:office:office" xmlns:r="http://schemas.openxmlformats.org/officeDocument/2006/relationships" xmlns:m="http://schemas.openxmlformats.org/officeDocument/2006/math" xmlns:v="urn:schemas-microsoft-com:vml" xmlns:wp14="http://schemas.microsoft.com/office/word/2010/wordprocessingDrawing" xmlns:wp="http://schemas.openxmlformats.org/drawingml/2006/wordprocessingDrawing" xmlns:w10="urn:schemas-microsoft-com:office:word" xmlns:w="http://schemas.openxmlformats.org/wordprocessingml/2006/main" xmlns:w14="http://schemas.microsoft.com/office/word/2010/wordml" xmlns:w15="http://schemas.microsoft.com/office/word/2012/wordml" xmlns:w16se="http://schemas.microsoft.com/office/word/2015/wordml/symex" xmlns:wpg="http://schemas.microsoft.com/office/word/2010/wordprocessingGroup" xmlns:wpi="http://schemas.microsoft.com/office/word/2010/wordprocessingInk" xmlns:wne="http://schemas.microsoft.com/office/word/2006/wordml" xmlns:wps="http://schemas.microsoft.com/office/word/2010/wordprocessingShape" mc:Ignorable="w14 w15 w16se wp14">
   <w:p>
     <w:pPr>
       <w:pStyle w:val="Header"/>
@@ -3969,7 +3907,7 @@
 </file>
 
 <file path=word/header2.xml><?xml version="1.0" encoding="utf-8"?>
-<w:hdr xmlns:wpc="http://schemas.microsoft.com/office/word/2010/wordprocessingCanvas" xmlns:mo="http://schemas.microsoft.com/office/mac/office/2008/main" xmlns:mc="http://schemas.openxmlformats.org/markup-compatibility/2006" xmlns:mv="urn:schemas-microsoft-com:mac:vml" xmlns:o="urn:schemas-microsoft-com:office:office" xmlns:r="http://schemas.openxmlformats.org/officeDocument/2006/relationships" xmlns:m="http://schemas.openxmlformats.org/officeDocument/2006/math" xmlns:v="urn:schemas-microsoft-com:vml" xmlns:wp14="http://schemas.microsoft.com/office/word/2010/wordprocessingDrawing" xmlns:wp="http://schemas.openxmlformats.org/drawingml/2006/wordprocessingDrawing" xmlns:w10="urn:schemas-microsoft-com:office:word" xmlns:w="http://schemas.openxmlformats.org/wordprocessingml/2006/main" xmlns:w14="http://schemas.microsoft.com/office/word/2010/wordml" xmlns:w15="http://schemas.microsoft.com/office/word/2012/wordml" xmlns:wpg="http://schemas.microsoft.com/office/word/2010/wordprocessingGroup" xmlns:wpi="http://schemas.microsoft.com/office/word/2010/wordprocessingInk" xmlns:wne="http://schemas.microsoft.com/office/word/2006/wordml" xmlns:wps="http://schemas.microsoft.com/office/word/2010/wordprocessingShape" mc:Ignorable="w14 w15 wp14">
+<w:hdr xmlns:wpc="http://schemas.microsoft.com/office/word/2010/wordprocessingCanvas" xmlns:cx="http://schemas.microsoft.com/office/drawing/2014/chartex" xmlns:cx1="http://schemas.microsoft.com/office/drawing/2015/9/8/chartex" xmlns:cx2="http://schemas.microsoft.com/office/drawing/2015/10/21/chartex" xmlns:cx3="http://schemas.microsoft.com/office/drawing/2016/5/9/chartex" xmlns:cx4="http://schemas.microsoft.com/office/drawing/2016/5/10/chartex" xmlns:cx5="http://schemas.microsoft.com/office/drawing/2016/5/11/chartex" xmlns:mc="http://schemas.openxmlformats.org/markup-compatibility/2006" xmlns:o="urn:schemas-microsoft-com:office:office" xmlns:r="http://schemas.openxmlformats.org/officeDocument/2006/relationships" xmlns:m="http://schemas.openxmlformats.org/officeDocument/2006/math" xmlns:v="urn:schemas-microsoft-com:vml" xmlns:wp14="http://schemas.microsoft.com/office/word/2010/wordprocessingDrawing" xmlns:wp="http://schemas.openxmlformats.org/drawingml/2006/wordprocessingDrawing" xmlns:w10="urn:schemas-microsoft-com:office:word" xmlns:w="http://schemas.openxmlformats.org/wordprocessingml/2006/main" xmlns:w14="http://schemas.microsoft.com/office/word/2010/wordml" xmlns:w15="http://schemas.microsoft.com/office/word/2012/wordml" xmlns:w16se="http://schemas.microsoft.com/office/word/2015/wordml/symex" xmlns:wpg="http://schemas.microsoft.com/office/word/2010/wordprocessingGroup" xmlns:wpi="http://schemas.microsoft.com/office/word/2010/wordprocessingInk" xmlns:wne="http://schemas.microsoft.com/office/word/2006/wordml" xmlns:wps="http://schemas.microsoft.com/office/word/2010/wordprocessingShape" mc:Ignorable="w14 w15 w16se wp14">
   <w:p>
     <w:pPr>
       <w:pStyle w:val="Header"/>
@@ -4001,7 +3939,7 @@
         <w:rStyle w:val="PageNumber"/>
         <w:noProof/>
       </w:rPr>
-      <w:t>3</w:t>
+      <w:t>8</w:t>
     </w:r>
     <w:r>
       <w:rPr>
@@ -4020,8 +3958,8 @@
 </file>
 
 <file path=word/numbering.xml><?xml version="1.0" encoding="utf-8"?>
-<w:numbering xmlns:wpc="http://schemas.microsoft.com/office/word/2010/wordprocessingCanvas" xmlns:mo="http://schemas.microsoft.com/office/mac/office/2008/main" xmlns:mc="http://schemas.openxmlformats.org/markup-compatibility/2006" xmlns:mv="urn:schemas-microsoft-com:mac:vml" xmlns:o="urn:schemas-microsoft-com:office:office" xmlns:r="http://schemas.openxmlformats.org/officeDocument/2006/relationships" xmlns:m="http://schemas.openxmlformats.org/officeDocument/2006/math" xmlns:v="urn:schemas-microsoft-com:vml" xmlns:wp14="http://schemas.microsoft.com/office/word/2010/wordprocessingDrawing" xmlns:wp="http://schemas.openxmlformats.org/drawingml/2006/wordprocessingDrawing" xmlns:w10="urn:schemas-microsoft-com:office:word" xmlns:w="http://schemas.openxmlformats.org/wordprocessingml/2006/main" xmlns:w14="http://schemas.microsoft.com/office/word/2010/wordml" xmlns:w15="http://schemas.microsoft.com/office/word/2012/wordml" xmlns:wpg="http://schemas.microsoft.com/office/word/2010/wordprocessingGroup" xmlns:wpi="http://schemas.microsoft.com/office/word/2010/wordprocessingInk" xmlns:wne="http://schemas.microsoft.com/office/word/2006/wordml" xmlns:wps="http://schemas.microsoft.com/office/word/2010/wordprocessingShape" mc:Ignorable="w14 w15 wp14">
-  <w:abstractNum w:abstractNumId="0">
+<w:numbering xmlns:wpc="http://schemas.microsoft.com/office/word/2010/wordprocessingCanvas" xmlns:cx="http://schemas.microsoft.com/office/drawing/2014/chartex" xmlns:cx1="http://schemas.microsoft.com/office/drawing/2015/9/8/chartex" xmlns:cx2="http://schemas.microsoft.com/office/drawing/2015/10/21/chartex" xmlns:cx3="http://schemas.microsoft.com/office/drawing/2016/5/9/chartex" xmlns:cx4="http://schemas.microsoft.com/office/drawing/2016/5/10/chartex" xmlns:cx5="http://schemas.microsoft.com/office/drawing/2016/5/11/chartex" xmlns:mc="http://schemas.openxmlformats.org/markup-compatibility/2006" xmlns:o="urn:schemas-microsoft-com:office:office" xmlns:r="http://schemas.openxmlformats.org/officeDocument/2006/relationships" xmlns:m="http://schemas.openxmlformats.org/officeDocument/2006/math" xmlns:v="urn:schemas-microsoft-com:vml" xmlns:wp14="http://schemas.microsoft.com/office/word/2010/wordprocessingDrawing" xmlns:wp="http://schemas.openxmlformats.org/drawingml/2006/wordprocessingDrawing" xmlns:w10="urn:schemas-microsoft-com:office:word" xmlns:w="http://schemas.openxmlformats.org/wordprocessingml/2006/main" xmlns:w14="http://schemas.microsoft.com/office/word/2010/wordml" xmlns:w15="http://schemas.microsoft.com/office/word/2012/wordml" xmlns:w16se="http://schemas.microsoft.com/office/word/2015/wordml/symex" xmlns:wpg="http://schemas.microsoft.com/office/word/2010/wordprocessingGroup" xmlns:wpi="http://schemas.microsoft.com/office/word/2010/wordprocessingInk" xmlns:wne="http://schemas.microsoft.com/office/word/2006/wordml" xmlns:wps="http://schemas.microsoft.com/office/word/2010/wordprocessingShape" mc:Ignorable="w14 w15 w16se wp14">
+  <w:abstractNum w:abstractNumId="0" w15:restartNumberingAfterBreak="0">
     <w:nsid w:val="00000402"/>
     <w:multiLevelType w:val="multilevel"/>
     <w:tmpl w:val="00000885"/>
@@ -4118,7 +4056,7 @@
       </w:pPr>
     </w:lvl>
   </w:abstractNum>
-  <w:abstractNum w:abstractNumId="1">
+  <w:abstractNum w:abstractNumId="1" w15:restartNumberingAfterBreak="0">
     <w:nsid w:val="00000403"/>
     <w:multiLevelType w:val="multilevel"/>
     <w:tmpl w:val="00000886"/>
@@ -4203,7 +4141,7 @@
       </w:pPr>
     </w:lvl>
   </w:abstractNum>
-  <w:abstractNum w:abstractNumId="2">
+  <w:abstractNum w:abstractNumId="2" w15:restartNumberingAfterBreak="0">
     <w:nsid w:val="05A774C6"/>
     <w:multiLevelType w:val="multilevel"/>
     <w:tmpl w:val="00000885"/>
@@ -4321,7 +4259,7 @@
       </w:rPr>
     </w:lvl>
   </w:abstractNum>
-  <w:abstractNum w:abstractNumId="3">
+  <w:abstractNum w:abstractNumId="3" w15:restartNumberingAfterBreak="0">
     <w:nsid w:val="39B93E1C"/>
     <w:multiLevelType w:val="hybridMultilevel"/>
     <w:tmpl w:val="E9169244"/>
@@ -4450,7 +4388,7 @@
 </file>
 
 <file path=word/styles.xml><?xml version="1.0" encoding="utf-8"?>
-<w:styles xmlns:mc="http://schemas.openxmlformats.org/markup-compatibility/2006" xmlns:r="http://schemas.openxmlformats.org/officeDocument/2006/relationships" xmlns:w="http://schemas.openxmlformats.org/wordprocessingml/2006/main" xmlns:w14="http://schemas.microsoft.com/office/word/2010/wordml" xmlns:w15="http://schemas.microsoft.com/office/word/2012/wordml" mc:Ignorable="w14 w15">
+<w:styles xmlns:mc="http://schemas.openxmlformats.org/markup-compatibility/2006" xmlns:r="http://schemas.openxmlformats.org/officeDocument/2006/relationships" xmlns:w="http://schemas.openxmlformats.org/wordprocessingml/2006/main" xmlns:w14="http://schemas.microsoft.com/office/word/2010/wordml" xmlns:w15="http://schemas.microsoft.com/office/word/2012/wordml" xmlns:w16se="http://schemas.microsoft.com/office/word/2015/wordml/symex" mc:Ignorable="w14 w15 w16se">
   <w:docDefaults>
     <w:rPrDefault>
       <w:rPr>
@@ -4466,7 +4404,7 @@
       </w:pPr>
     </w:pPrDefault>
   </w:docDefaults>
-  <w:latentStyles w:defLockedState="0" w:defUIPriority="99" w:defSemiHidden="0" w:defUnhideWhenUsed="0" w:defQFormat="0" w:count="382">
+  <w:latentStyles w:defLockedState="0" w:defUIPriority="99" w:defSemiHidden="0" w:defUnhideWhenUsed="0" w:defQFormat="0" w:count="374">
     <w:lsdException w:name="Normal" w:uiPriority="1" w:qFormat="1"/>
     <w:lsdException w:name="heading 1" w:uiPriority="1" w:qFormat="1"/>
     <w:lsdException w:name="heading 2" w:semiHidden="1" w:uiPriority="1" w:unhideWhenUsed="1" w:qFormat="1"/>
@@ -5570,7 +5508,7 @@
 </file>
 
 <file path=customXml/itemProps1.xml><?xml version="1.0" encoding="utf-8"?>
-<ds:datastoreItem xmlns:ds="http://schemas.openxmlformats.org/officeDocument/2006/customXml" ds:itemID="{7CC33C9A-38A6-CD4C-8F28-5DEE3D2E9F12}">
+<ds:datastoreItem xmlns:ds="http://schemas.openxmlformats.org/officeDocument/2006/customXml" ds:itemID="{627603B3-B7AA-43B2-9154-AE7C2DB02966}">
   <ds:schemaRefs>
     <ds:schemaRef ds:uri="http://schemas.openxmlformats.org/officeDocument/2006/bibliography"/>
   </ds:schemaRefs>

</xml_diff>